<commit_message>
Tan up file report DSS va nop bai
</commit_message>
<xml_diff>
--- a/DoAnDSS.docx
+++ b/DoAnDSS.docx
@@ -276,7 +276,7 @@
                   </wp:anchor>
                 </w:drawing>
               </mc:Choice>
-              <mc:Fallback xmlns:a14="http://schemas.microsoft.com/office/drawing/2010/main" xmlns:pic="http://schemas.openxmlformats.org/drawingml/2006/picture" xmlns:a="http://schemas.openxmlformats.org/drawingml/2006/main">
+              <mc:Fallback xmlns:a="http://schemas.openxmlformats.org/drawingml/2006/main" xmlns:pic="http://schemas.openxmlformats.org/drawingml/2006/picture" xmlns:a14="http://schemas.microsoft.com/office/drawing/2010/main">
                 <w:pict w14:anchorId="56FBA70A">
                   <v:group id="Group 149" style="position:absolute;margin-left:20.25pt;margin-top:18pt;width:8in;height:51pt;z-index:-251651072;mso-width-percent:941;mso-position-horizontal-relative:page;mso-position-vertical-relative:page;mso-width-percent:941" coordsize="73152,12161" coordorigin="" o:spid="_x0000_s1026" w14:anchorId="5924BC78" o:gfxdata="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">
                     <v:shape id="Rectangle 51" style="position:absolute;width:73152;height:11303;visibility:visible;mso-wrap-style:square;v-text-anchor:middle" coordsize="7312660,1129665" o:spid="_x0000_s1027" fillcolor="#4472c4 [3204]" stroked="f" strokeweight="1pt" path="m,l7312660,r,1129665l3619500,733425,,1091565,,xe" o:gfxdata="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">
@@ -3611,7 +3611,7 @@
                   </wp:anchor>
                 </w:drawing>
               </mc:Choice>
-              <mc:Fallback xmlns:a14="http://schemas.microsoft.com/office/drawing/2010/main" xmlns:pic="http://schemas.openxmlformats.org/drawingml/2006/picture" xmlns:a="http://schemas.openxmlformats.org/drawingml/2006/main">
+              <mc:Fallback xmlns:a="http://schemas.openxmlformats.org/drawingml/2006/main" xmlns:pic="http://schemas.openxmlformats.org/drawingml/2006/picture" xmlns:a14="http://schemas.microsoft.com/office/drawing/2010/main">
                 <w:pict w14:anchorId="56255D05">
                   <v:group id="Group 226" style="position:absolute;margin-left:362.3pt;margin-top:-38.7pt;width:161.7pt;height:754.2pt;flip:x;z-index:-251649024;mso-position-horizontal-relative:margin;mso-position-vertical-relative:margin" coordsize="21336,91257" o:spid="_x0000_s1026" w14:anchorId="61A625D0" o:gfxdata="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">
                     <v:rect id="Rectangle 227" style="position:absolute;width:1945;height:91257;visibility:visible;mso-wrap-style:square;v-text-anchor:middle" o:spid="_x0000_s1027" fillcolor="#44546a [3215]" stroked="f" strokeweight="1pt" o:gfxdata="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"/>
@@ -7039,7 +7039,7 @@
                   </wp:anchor>
                 </w:drawing>
               </mc:Choice>
-              <mc:Fallback xmlns:a14="http://schemas.microsoft.com/office/drawing/2010/main" xmlns:pic="http://schemas.openxmlformats.org/drawingml/2006/picture" xmlns:a="http://schemas.openxmlformats.org/drawingml/2006/main">
+              <mc:Fallback xmlns:a="http://schemas.openxmlformats.org/drawingml/2006/main" xmlns:pic="http://schemas.openxmlformats.org/drawingml/2006/picture" xmlns:a14="http://schemas.microsoft.com/office/drawing/2010/main">
                 <w:pict w14:anchorId="406850D9">
                   <v:group id="Group 196" style="position:absolute;margin-left:18pt;margin-top:0;width:168pt;height:754.2pt;z-index:-251650048;mso-position-horizontal-relative:page;mso-position-vertical:center;mso-position-vertical-relative:margin" coordsize="21336,91257" o:spid="_x0000_s1026" w14:anchorId="64F36D35" o:gfxdata="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">
                     <v:rect id="Rectangle 197" style="position:absolute;width:1945;height:91257;visibility:visible;mso-wrap-style:square;v-text-anchor:middle" o:spid="_x0000_s1027" fillcolor="#44546a [3215]" stroked="f" strokeweight="1pt" o:gfxdata="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"/>
@@ -7514,7 +7514,16 @@
               <w:szCs w:val="32"/>
             </w:rPr>
             <w:tab/>
-            <w:t>MSSV: 19521825</w:t>
+            <w:t>MSSV: 1952</w:t>
+          </w:r>
+          <w:r>
+            <w:rPr>
+              <w:rFonts w:ascii="Times New Roman" w:hAnsi="Times New Roman" w:cs="Times New Roman"/>
+              <w:color w:val="auto"/>
+              <w:sz w:val="32"/>
+              <w:szCs w:val="32"/>
+            </w:rPr>
+            <w:t>1681</w:t>
           </w:r>
         </w:p>
         <w:p>
@@ -7763,7 +7772,7 @@
                   </wp:anchor>
                 </w:drawing>
               </mc:Choice>
-              <mc:Fallback xmlns:a14="http://schemas.microsoft.com/office/drawing/2010/main" xmlns:pic="http://schemas.openxmlformats.org/drawingml/2006/picture" xmlns:a="http://schemas.openxmlformats.org/drawingml/2006/main">
+              <mc:Fallback xmlns:a="http://schemas.openxmlformats.org/drawingml/2006/main" xmlns:pic="http://schemas.openxmlformats.org/drawingml/2006/picture" xmlns:a14="http://schemas.microsoft.com/office/drawing/2010/main">
                 <w:pict w14:anchorId="59E8B6A2">
                   <v:rect id="Rectangle 32" style="position:absolute;margin-left:1in;margin-top:.4pt;width:13.5pt;height:569.45pt;rotation:90;flip:x;z-index:251671552;visibility:visible;mso-wrap-style:square;mso-width-percent:0;mso-height-percent:0;mso-wrap-distance-left:9pt;mso-wrap-distance-top:0;mso-wrap-distance-right:9pt;mso-wrap-distance-bottom:0;mso-position-horizontal:absolute;mso-position-horizontal-relative:page;mso-position-vertical:absolute;mso-position-vertical-relative:text;mso-width-percent:0;mso-height-percent:0;mso-width-relative:margin;mso-height-relative:margin;v-text-anchor:middle" o:spid="_x0000_s1026" fillcolor="#44546a [3215]" stroked="f" strokeweight="1pt" w14:anchorId="63E9B21E" o:gfxdata="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">
                     <w10:wrap anchorx="page"/>
@@ -8170,7 +8179,16 @@
               <w:szCs w:val="32"/>
             </w:rPr>
             <w:tab/>
-            <w:t>MSSV: 19521825</w:t>
+            <w:t>MSSV: 1952</w:t>
+          </w:r>
+          <w:r>
+            <w:rPr>
+              <w:rFonts w:ascii="Times New Roman" w:hAnsi="Times New Roman" w:cs="Times New Roman"/>
+              <w:color w:val="auto"/>
+              <w:sz w:val="32"/>
+              <w:szCs w:val="32"/>
+            </w:rPr>
+            <w:t>1681</w:t>
           </w:r>
         </w:p>
         <w:p>
@@ -12523,25 +12541,7 @@
             <w:sz w:val="28"/>
             <w:szCs w:val="28"/>
           </w:rPr>
-          <w:t>Heart Disease</w:t>
-        </w:r>
-        <w:r>
-          <w:rPr>
-            <w:rStyle w:val="Hyperlink"/>
-            <w:rFonts w:ascii="Times New Roman" w:hAnsi="Times New Roman" w:cs="Times New Roman"/>
-            <w:sz w:val="28"/>
-            <w:szCs w:val="28"/>
-          </w:rPr>
-          <w:t xml:space="preserve"> </w:t>
-        </w:r>
-        <w:r>
-          <w:rPr>
-            <w:rStyle w:val="Hyperlink"/>
-            <w:rFonts w:ascii="Times New Roman" w:hAnsi="Times New Roman" w:cs="Times New Roman"/>
-            <w:sz w:val="28"/>
-            <w:szCs w:val="28"/>
-          </w:rPr>
-          <w:t>Dataset | Kaggle</w:t>
+          <w:t>Heart Disease Dataset | Kaggle</w:t>
         </w:r>
       </w:hyperlink>
     </w:p>
@@ -41179,25 +41179,7 @@
             <w:sz w:val="28"/>
             <w:szCs w:val="28"/>
           </w:rPr>
-          <w:t>Project 9. Heart Disease Prediction using Machine Learning with Python | Machine Learning Projects - You</w:t>
-        </w:r>
-        <w:r>
-          <w:rPr>
-            <w:rStyle w:val="Hyperlink"/>
-            <w:rFonts w:ascii="Times New Roman" w:hAnsi="Times New Roman" w:cs="Times New Roman"/>
-            <w:sz w:val="28"/>
-            <w:szCs w:val="28"/>
-          </w:rPr>
-          <w:t>T</w:t>
-        </w:r>
-        <w:r>
-          <w:rPr>
-            <w:rStyle w:val="Hyperlink"/>
-            <w:rFonts w:ascii="Times New Roman" w:hAnsi="Times New Roman" w:cs="Times New Roman"/>
-            <w:sz w:val="28"/>
-            <w:szCs w:val="28"/>
-          </w:rPr>
-          <w:t>ube</w:t>
+          <w:t>Project 9. Heart Disease Prediction using Machine Learning with Python | Machine Learning Projects - YouTube</w:t>
         </w:r>
       </w:hyperlink>
     </w:p>
@@ -46948,6 +46930,7 @@
   <w:style w:type="character" w:default="1" w:styleId="DefaultParagraphFont">
     <w:name w:val="Default Paragraph Font"/>
     <w:uiPriority w:val="1"/>
+    <w:semiHidden/>
     <w:unhideWhenUsed/>
   </w:style>
   <w:style w:type="table" w:default="1" w:styleId="TableNormal">

</xml_diff>